<commit_message>
atualizando documento de relatorio
</commit_message>
<xml_diff>
--- a/Projeto QA Medições - Documentos/Relatório/Relatório QA - InfoSaúde.docx
+++ b/Projeto QA Medições - Documentos/Relatório/Relatório QA - InfoSaúde.docx
@@ -9353,27 +9353,7 @@
         <w:rPr>
           <w:rtl w:val="0"/>
         </w:rPr>
-        <w:t xml:space="preserve">COMPARAÇÃO DOS RESULTADOS</w:t>
-      </w:r>
-    </w:p>
-    <w:p>
-      <w:pPr>
-        <w:spacing w:line="360" w:lineRule="auto"/>
-        <w:ind w:left="0" w:firstLine="720"/>
-        <w:jc w:val="both"/>
-        <w:rPr/>
-      </w:pPr>
-      <w:r>
-        <w:rPr>
-          <w:rFonts w:ascii="Cardo" w:cs="Cardo" w:eastAsia="Cardo" w:hAnsi="Cardo"/>
-          <w:rtl w:val="0"/>
-        </w:rPr>
-        <w:t xml:space="preserve">Abordando a refatoração dos code smells durante a realização desse experimento, ficou evidente que a refatoração pode impactar os atributos de qualidade de duas formas distintas: aumentando ou diminuindo as métricas. Por outro lado, podemos observar três cenários diferentes quanto aos atributos internos de qualidade, após a refatoração de determinado tipo de code smell: (1) (↑) determinada métrica aumenta; (2) (↓) determinada métrica diminui; (3) (-) determinada métrica permanece inalterada. Essa relação pode ser vista na tabela 9.</w:t>
-      </w:r>
-      <w:r>
-        <w:rPr>
-          <w:rtl w:val="0"/>
-        </w:rPr>
+        <w:t xml:space="preserve">COMPARAÇÃO DOS RESULTADO</w:t>
       </w:r>
     </w:p>
     <w:p>
@@ -9385,6 +9365,21 @@
       </w:pPr>
       <w:r>
         <w:rPr>
+          <w:rFonts w:ascii="Cardo" w:cs="Cardo" w:eastAsia="Cardo" w:hAnsi="Cardo"/>
+          <w:rtl w:val="0"/>
+        </w:rPr>
+        <w:t xml:space="preserve">Abordando a refatoração dos code smells durante a realização desse experimento, ficou evidente que a refatoração pode impactar os atributos de qualidade de duas formas distintas: aumentando ou diminuindo as métricas. Por outro lado, podemos observar três cenários diferentes quanto aos atributos internos de qualidade, após a refatoração de determinado tipo de code smell: (1) (↑) determinada métrica aumenta; (2) (↓) determinada métrica diminui; (3) (-) determinada métrica permanece inalterada. Essa relação pode ser vista na tabela 9.</w:t>
+      </w:r>
+    </w:p>
+    <w:p>
+      <w:pPr>
+        <w:spacing w:line="360" w:lineRule="auto"/>
+        <w:ind w:firstLine="720"/>
+        <w:jc w:val="both"/>
+        <w:rPr/>
+      </w:pPr>
+      <w:r>
+        <w:rPr>
           <w:rtl w:val="0"/>
         </w:rPr>
         <w:t xml:space="preserve">Analisando as informações apresentadas na tabela 9, com base nos tipos de code smells, podemos observar que apenas a refatoração do shotgun surgery contemplou os três cenários possíveis. Em contraste, apenas a refatoração do code smell intensive coupling contemplou um cenário. </w:t>
@@ -9406,19 +9401,8 @@
     </w:p>
     <w:p>
       <w:pPr>
-        <w:keepNext w:val="0"/>
-        <w:keepLines w:val="0"/>
-        <w:widowControl w:val="1"/>
-        <w:pBdr>
-          <w:top w:space="0" w:sz="0" w:val="nil"/>
-          <w:left w:space="0" w:sz="0" w:val="nil"/>
-          <w:bottom w:space="0" w:sz="0" w:val="nil"/>
-          <w:right w:space="0" w:sz="0" w:val="nil"/>
-          <w:between w:space="0" w:sz="0" w:val="nil"/>
-        </w:pBdr>
-        <w:shd w:fill="auto" w:val="clear"/>
-        <w:spacing w:after="0" w:before="0" w:line="360" w:lineRule="auto"/>
-        <w:ind w:left="0" w:right="0" w:firstLine="851"/>
+        <w:spacing w:line="360" w:lineRule="auto"/>
+        <w:ind w:firstLine="851"/>
         <w:jc w:val="both"/>
         <w:rPr/>
       </w:pPr>
@@ -9491,19 +9475,7 @@
           </w:tcPr>
           <w:p>
             <w:pPr>
-              <w:keepNext w:val="0"/>
-              <w:keepLines w:val="0"/>
               <w:widowControl w:val="0"/>
-              <w:pBdr>
-                <w:top w:space="0" w:sz="0" w:val="nil"/>
-                <w:left w:space="0" w:sz="0" w:val="nil"/>
-                <w:bottom w:space="0" w:sz="0" w:val="nil"/>
-                <w:right w:space="0" w:sz="0" w:val="nil"/>
-                <w:between w:space="0" w:sz="0" w:val="nil"/>
-              </w:pBdr>
-              <w:shd w:fill="auto" w:val="clear"/>
-              <w:spacing w:after="0" w:before="0" w:line="240" w:lineRule="auto"/>
-              <w:ind w:left="0" w:right="0" w:firstLine="0"/>
               <w:jc w:val="both"/>
               <w:rPr/>
             </w:pPr>
@@ -9527,19 +9499,7 @@
           </w:tcPr>
           <w:p>
             <w:pPr>
-              <w:keepNext w:val="0"/>
-              <w:keepLines w:val="0"/>
               <w:widowControl w:val="0"/>
-              <w:pBdr>
-                <w:top w:space="0" w:sz="0" w:val="nil"/>
-                <w:left w:space="0" w:sz="0" w:val="nil"/>
-                <w:bottom w:space="0" w:sz="0" w:val="nil"/>
-                <w:right w:space="0" w:sz="0" w:val="nil"/>
-                <w:between w:space="0" w:sz="0" w:val="nil"/>
-              </w:pBdr>
-              <w:shd w:fill="auto" w:val="clear"/>
-              <w:spacing w:after="0" w:before="0" w:line="240" w:lineRule="auto"/>
-              <w:ind w:left="0" w:right="0" w:firstLine="0"/>
               <w:jc w:val="both"/>
               <w:rPr/>
             </w:pPr>
@@ -9564,19 +9524,7 @@
           </w:tcPr>
           <w:p>
             <w:pPr>
-              <w:keepNext w:val="0"/>
-              <w:keepLines w:val="0"/>
               <w:widowControl w:val="0"/>
-              <w:pBdr>
-                <w:top w:space="0" w:sz="0" w:val="nil"/>
-                <w:left w:space="0" w:sz="0" w:val="nil"/>
-                <w:bottom w:space="0" w:sz="0" w:val="nil"/>
-                <w:right w:space="0" w:sz="0" w:val="nil"/>
-                <w:between w:space="0" w:sz="0" w:val="nil"/>
-              </w:pBdr>
-              <w:shd w:fill="auto" w:val="clear"/>
-              <w:spacing w:after="0" w:before="0" w:line="240" w:lineRule="auto"/>
-              <w:ind w:left="0" w:right="0" w:firstLine="0"/>
               <w:jc w:val="both"/>
               <w:rPr/>
             </w:pPr>
@@ -9601,19 +9549,7 @@
           </w:tcPr>
           <w:p>
             <w:pPr>
-              <w:keepNext w:val="0"/>
-              <w:keepLines w:val="0"/>
               <w:widowControl w:val="0"/>
-              <w:pBdr>
-                <w:top w:space="0" w:sz="0" w:val="nil"/>
-                <w:left w:space="0" w:sz="0" w:val="nil"/>
-                <w:bottom w:space="0" w:sz="0" w:val="nil"/>
-                <w:right w:space="0" w:sz="0" w:val="nil"/>
-                <w:between w:space="0" w:sz="0" w:val="nil"/>
-              </w:pBdr>
-              <w:shd w:fill="auto" w:val="clear"/>
-              <w:spacing w:after="0" w:before="0" w:line="240" w:lineRule="auto"/>
-              <w:ind w:left="0" w:right="0" w:firstLine="0"/>
               <w:jc w:val="both"/>
               <w:rPr/>
             </w:pPr>
@@ -9638,19 +9574,7 @@
           </w:tcPr>
           <w:p>
             <w:pPr>
-              <w:keepNext w:val="0"/>
-              <w:keepLines w:val="0"/>
               <w:widowControl w:val="0"/>
-              <w:pBdr>
-                <w:top w:space="0" w:sz="0" w:val="nil"/>
-                <w:left w:space="0" w:sz="0" w:val="nil"/>
-                <w:bottom w:space="0" w:sz="0" w:val="nil"/>
-                <w:right w:space="0" w:sz="0" w:val="nil"/>
-                <w:between w:space="0" w:sz="0" w:val="nil"/>
-              </w:pBdr>
-              <w:shd w:fill="auto" w:val="clear"/>
-              <w:spacing w:after="0" w:before="0" w:line="240" w:lineRule="auto"/>
-              <w:ind w:left="0" w:right="0" w:firstLine="0"/>
               <w:jc w:val="both"/>
               <w:rPr/>
             </w:pPr>
@@ -9675,19 +9599,7 @@
           </w:tcPr>
           <w:p>
             <w:pPr>
-              <w:keepNext w:val="0"/>
-              <w:keepLines w:val="0"/>
               <w:widowControl w:val="0"/>
-              <w:pBdr>
-                <w:top w:space="0" w:sz="0" w:val="nil"/>
-                <w:left w:space="0" w:sz="0" w:val="nil"/>
-                <w:bottom w:space="0" w:sz="0" w:val="nil"/>
-                <w:right w:space="0" w:sz="0" w:val="nil"/>
-                <w:between w:space="0" w:sz="0" w:val="nil"/>
-              </w:pBdr>
-              <w:shd w:fill="auto" w:val="clear"/>
-              <w:spacing w:after="0" w:before="0" w:line="240" w:lineRule="auto"/>
-              <w:ind w:left="0" w:right="0" w:firstLine="0"/>
               <w:jc w:val="both"/>
               <w:rPr/>
             </w:pPr>
@@ -9714,19 +9626,7 @@
           </w:tcPr>
           <w:p>
             <w:pPr>
-              <w:keepNext w:val="0"/>
-              <w:keepLines w:val="0"/>
               <w:widowControl w:val="0"/>
-              <w:pBdr>
-                <w:top w:space="0" w:sz="0" w:val="nil"/>
-                <w:left w:space="0" w:sz="0" w:val="nil"/>
-                <w:bottom w:space="0" w:sz="0" w:val="nil"/>
-                <w:right w:space="0" w:sz="0" w:val="nil"/>
-                <w:between w:space="0" w:sz="0" w:val="nil"/>
-              </w:pBdr>
-              <w:shd w:fill="auto" w:val="clear"/>
-              <w:spacing w:after="0" w:before="0" w:line="240" w:lineRule="auto"/>
-              <w:ind w:left="0" w:right="0" w:firstLine="0"/>
               <w:jc w:val="both"/>
               <w:rPr/>
             </w:pPr>
@@ -9751,19 +9651,7 @@
           </w:tcPr>
           <w:p>
             <w:pPr>
-              <w:keepNext w:val="0"/>
-              <w:keepLines w:val="0"/>
               <w:widowControl w:val="0"/>
-              <w:pBdr>
-                <w:top w:space="0" w:sz="0" w:val="nil"/>
-                <w:left w:space="0" w:sz="0" w:val="nil"/>
-                <w:bottom w:space="0" w:sz="0" w:val="nil"/>
-                <w:right w:space="0" w:sz="0" w:val="nil"/>
-                <w:between w:space="0" w:sz="0" w:val="nil"/>
-              </w:pBdr>
-              <w:shd w:fill="auto" w:val="clear"/>
-              <w:spacing w:after="0" w:before="0" w:line="240" w:lineRule="auto"/>
-              <w:ind w:left="0" w:right="0" w:firstLine="0"/>
               <w:jc w:val="both"/>
               <w:rPr/>
             </w:pPr>
@@ -9789,19 +9677,7 @@
           </w:tcPr>
           <w:p>
             <w:pPr>
-              <w:keepNext w:val="0"/>
-              <w:keepLines w:val="0"/>
               <w:widowControl w:val="0"/>
-              <w:pBdr>
-                <w:top w:space="0" w:sz="0" w:val="nil"/>
-                <w:left w:space="0" w:sz="0" w:val="nil"/>
-                <w:bottom w:space="0" w:sz="0" w:val="nil"/>
-                <w:right w:space="0" w:sz="0" w:val="nil"/>
-                <w:between w:space="0" w:sz="0" w:val="nil"/>
-              </w:pBdr>
-              <w:shd w:fill="auto" w:val="clear"/>
-              <w:spacing w:after="0" w:before="0" w:line="240" w:lineRule="auto"/>
-              <w:ind w:left="0" w:right="0" w:firstLine="0"/>
               <w:jc w:val="both"/>
               <w:rPr/>
             </w:pPr>
@@ -9827,19 +9703,7 @@
           </w:tcPr>
           <w:p>
             <w:pPr>
-              <w:keepNext w:val="0"/>
-              <w:keepLines w:val="0"/>
               <w:widowControl w:val="0"/>
-              <w:pBdr>
-                <w:top w:space="0" w:sz="0" w:val="nil"/>
-                <w:left w:space="0" w:sz="0" w:val="nil"/>
-                <w:bottom w:space="0" w:sz="0" w:val="nil"/>
-                <w:right w:space="0" w:sz="0" w:val="nil"/>
-                <w:between w:space="0" w:sz="0" w:val="nil"/>
-              </w:pBdr>
-              <w:shd w:fill="auto" w:val="clear"/>
-              <w:spacing w:after="0" w:before="0" w:line="240" w:lineRule="auto"/>
-              <w:ind w:left="0" w:right="0" w:firstLine="0"/>
               <w:jc w:val="both"/>
               <w:rPr/>
             </w:pPr>
@@ -9864,19 +9728,7 @@
           </w:tcPr>
           <w:p>
             <w:pPr>
-              <w:keepNext w:val="0"/>
-              <w:keepLines w:val="0"/>
               <w:widowControl w:val="0"/>
-              <w:pBdr>
-                <w:top w:space="0" w:sz="0" w:val="nil"/>
-                <w:left w:space="0" w:sz="0" w:val="nil"/>
-                <w:bottom w:space="0" w:sz="0" w:val="nil"/>
-                <w:right w:space="0" w:sz="0" w:val="nil"/>
-                <w:between w:space="0" w:sz="0" w:val="nil"/>
-              </w:pBdr>
-              <w:shd w:fill="auto" w:val="clear"/>
-              <w:spacing w:after="0" w:before="0" w:line="240" w:lineRule="auto"/>
-              <w:ind w:left="0" w:right="0" w:firstLine="0"/>
               <w:jc w:val="both"/>
               <w:rPr/>
             </w:pPr>
@@ -9901,19 +9753,7 @@
           </w:tcPr>
           <w:p>
             <w:pPr>
-              <w:keepNext w:val="0"/>
-              <w:keepLines w:val="0"/>
               <w:widowControl w:val="0"/>
-              <w:pBdr>
-                <w:top w:space="0" w:sz="0" w:val="nil"/>
-                <w:left w:space="0" w:sz="0" w:val="nil"/>
-                <w:bottom w:space="0" w:sz="0" w:val="nil"/>
-                <w:right w:space="0" w:sz="0" w:val="nil"/>
-                <w:between w:space="0" w:sz="0" w:val="nil"/>
-              </w:pBdr>
-              <w:shd w:fill="auto" w:val="clear"/>
-              <w:spacing w:after="0" w:before="0" w:line="240" w:lineRule="auto"/>
-              <w:ind w:left="0" w:right="0" w:firstLine="0"/>
               <w:jc w:val="both"/>
               <w:rPr/>
             </w:pPr>
@@ -9941,19 +9781,7 @@
           </w:tcPr>
           <w:p>
             <w:pPr>
-              <w:keepNext w:val="0"/>
-              <w:keepLines w:val="0"/>
               <w:widowControl w:val="0"/>
-              <w:pBdr>
-                <w:top w:space="0" w:sz="0" w:val="nil"/>
-                <w:left w:space="0" w:sz="0" w:val="nil"/>
-                <w:bottom w:space="0" w:sz="0" w:val="nil"/>
-                <w:right w:space="0" w:sz="0" w:val="nil"/>
-                <w:between w:space="0" w:sz="0" w:val="nil"/>
-              </w:pBdr>
-              <w:shd w:fill="auto" w:val="clear"/>
-              <w:spacing w:after="0" w:before="0" w:line="240" w:lineRule="auto"/>
-              <w:ind w:left="0" w:right="0" w:firstLine="0"/>
               <w:jc w:val="both"/>
               <w:rPr/>
             </w:pPr>
@@ -9978,19 +9806,7 @@
           </w:tcPr>
           <w:p>
             <w:pPr>
-              <w:keepNext w:val="0"/>
-              <w:keepLines w:val="0"/>
               <w:widowControl w:val="0"/>
-              <w:pBdr>
-                <w:top w:space="0" w:sz="0" w:val="nil"/>
-                <w:left w:space="0" w:sz="0" w:val="nil"/>
-                <w:bottom w:space="0" w:sz="0" w:val="nil"/>
-                <w:right w:space="0" w:sz="0" w:val="nil"/>
-                <w:between w:space="0" w:sz="0" w:val="nil"/>
-              </w:pBdr>
-              <w:shd w:fill="auto" w:val="clear"/>
-              <w:spacing w:after="0" w:before="0" w:line="240" w:lineRule="auto"/>
-              <w:ind w:left="0" w:right="0" w:firstLine="0"/>
               <w:jc w:val="both"/>
               <w:rPr/>
             </w:pPr>
@@ -10016,19 +9832,7 @@
           </w:tcPr>
           <w:p>
             <w:pPr>
-              <w:keepNext w:val="0"/>
-              <w:keepLines w:val="0"/>
               <w:widowControl w:val="0"/>
-              <w:pBdr>
-                <w:top w:space="0" w:sz="0" w:val="nil"/>
-                <w:left w:space="0" w:sz="0" w:val="nil"/>
-                <w:bottom w:space="0" w:sz="0" w:val="nil"/>
-                <w:right w:space="0" w:sz="0" w:val="nil"/>
-                <w:between w:space="0" w:sz="0" w:val="nil"/>
-              </w:pBdr>
-              <w:shd w:fill="auto" w:val="clear"/>
-              <w:spacing w:after="0" w:before="0" w:line="240" w:lineRule="auto"/>
-              <w:ind w:left="0" w:right="0" w:firstLine="0"/>
               <w:jc w:val="both"/>
               <w:rPr/>
             </w:pPr>
@@ -10054,19 +9858,7 @@
           </w:tcPr>
           <w:p>
             <w:pPr>
-              <w:keepNext w:val="0"/>
-              <w:keepLines w:val="0"/>
               <w:widowControl w:val="0"/>
-              <w:pBdr>
-                <w:top w:space="0" w:sz="0" w:val="nil"/>
-                <w:left w:space="0" w:sz="0" w:val="nil"/>
-                <w:bottom w:space="0" w:sz="0" w:val="nil"/>
-                <w:right w:space="0" w:sz="0" w:val="nil"/>
-                <w:between w:space="0" w:sz="0" w:val="nil"/>
-              </w:pBdr>
-              <w:shd w:fill="auto" w:val="clear"/>
-              <w:spacing w:after="0" w:before="0" w:line="240" w:lineRule="auto"/>
-              <w:ind w:left="0" w:right="0" w:firstLine="0"/>
               <w:jc w:val="both"/>
               <w:rPr/>
             </w:pPr>
@@ -10091,19 +9883,7 @@
           </w:tcPr>
           <w:p>
             <w:pPr>
-              <w:keepNext w:val="0"/>
-              <w:keepLines w:val="0"/>
               <w:widowControl w:val="0"/>
-              <w:pBdr>
-                <w:top w:space="0" w:sz="0" w:val="nil"/>
-                <w:left w:space="0" w:sz="0" w:val="nil"/>
-                <w:bottom w:space="0" w:sz="0" w:val="nil"/>
-                <w:right w:space="0" w:sz="0" w:val="nil"/>
-                <w:between w:space="0" w:sz="0" w:val="nil"/>
-              </w:pBdr>
-              <w:shd w:fill="auto" w:val="clear"/>
-              <w:spacing w:after="0" w:before="0" w:line="240" w:lineRule="auto"/>
-              <w:ind w:left="0" w:right="0" w:firstLine="0"/>
               <w:jc w:val="both"/>
               <w:rPr/>
             </w:pPr>
@@ -10129,19 +9909,7 @@
           </w:tcPr>
           <w:p>
             <w:pPr>
-              <w:keepNext w:val="0"/>
-              <w:keepLines w:val="0"/>
               <w:widowControl w:val="0"/>
-              <w:pBdr>
-                <w:top w:space="0" w:sz="0" w:val="nil"/>
-                <w:left w:space="0" w:sz="0" w:val="nil"/>
-                <w:bottom w:space="0" w:sz="0" w:val="nil"/>
-                <w:right w:space="0" w:sz="0" w:val="nil"/>
-                <w:between w:space="0" w:sz="0" w:val="nil"/>
-              </w:pBdr>
-              <w:shd w:fill="auto" w:val="clear"/>
-              <w:spacing w:after="0" w:before="0" w:line="240" w:lineRule="auto"/>
-              <w:ind w:left="0" w:right="0" w:firstLine="0"/>
               <w:jc w:val="both"/>
               <w:rPr/>
             </w:pPr>
@@ -10169,19 +9937,7 @@
           </w:tcPr>
           <w:p>
             <w:pPr>
-              <w:keepNext w:val="0"/>
-              <w:keepLines w:val="0"/>
               <w:widowControl w:val="0"/>
-              <w:pBdr>
-                <w:top w:space="0" w:sz="0" w:val="nil"/>
-                <w:left w:space="0" w:sz="0" w:val="nil"/>
-                <w:bottom w:space="0" w:sz="0" w:val="nil"/>
-                <w:right w:space="0" w:sz="0" w:val="nil"/>
-                <w:between w:space="0" w:sz="0" w:val="nil"/>
-              </w:pBdr>
-              <w:shd w:fill="auto" w:val="clear"/>
-              <w:spacing w:after="0" w:before="0" w:line="240" w:lineRule="auto"/>
-              <w:ind w:left="0" w:right="0" w:firstLine="0"/>
               <w:jc w:val="both"/>
               <w:rPr/>
             </w:pPr>
@@ -10206,19 +9962,7 @@
           </w:tcPr>
           <w:p>
             <w:pPr>
-              <w:keepNext w:val="0"/>
-              <w:keepLines w:val="0"/>
               <w:widowControl w:val="0"/>
-              <w:pBdr>
-                <w:top w:space="0" w:sz="0" w:val="nil"/>
-                <w:left w:space="0" w:sz="0" w:val="nil"/>
-                <w:bottom w:space="0" w:sz="0" w:val="nil"/>
-                <w:right w:space="0" w:sz="0" w:val="nil"/>
-                <w:between w:space="0" w:sz="0" w:val="nil"/>
-              </w:pBdr>
-              <w:shd w:fill="auto" w:val="clear"/>
-              <w:spacing w:after="0" w:before="0" w:line="240" w:lineRule="auto"/>
-              <w:ind w:left="0" w:right="0" w:firstLine="0"/>
               <w:jc w:val="both"/>
               <w:rPr/>
             </w:pPr>
@@ -10244,19 +9988,7 @@
           </w:tcPr>
           <w:p>
             <w:pPr>
-              <w:keepNext w:val="0"/>
-              <w:keepLines w:val="0"/>
               <w:widowControl w:val="0"/>
-              <w:pBdr>
-                <w:top w:space="0" w:sz="0" w:val="nil"/>
-                <w:left w:space="0" w:sz="0" w:val="nil"/>
-                <w:bottom w:space="0" w:sz="0" w:val="nil"/>
-                <w:right w:space="0" w:sz="0" w:val="nil"/>
-                <w:between w:space="0" w:sz="0" w:val="nil"/>
-              </w:pBdr>
-              <w:shd w:fill="auto" w:val="clear"/>
-              <w:spacing w:after="0" w:before="0" w:line="240" w:lineRule="auto"/>
-              <w:ind w:left="0" w:right="0" w:firstLine="0"/>
               <w:jc w:val="both"/>
               <w:rPr/>
             </w:pPr>
@@ -10281,19 +10013,7 @@
           </w:tcPr>
           <w:p>
             <w:pPr>
-              <w:keepNext w:val="0"/>
-              <w:keepLines w:val="0"/>
               <w:widowControl w:val="0"/>
-              <w:pBdr>
-                <w:top w:space="0" w:sz="0" w:val="nil"/>
-                <w:left w:space="0" w:sz="0" w:val="nil"/>
-                <w:bottom w:space="0" w:sz="0" w:val="nil"/>
-                <w:right w:space="0" w:sz="0" w:val="nil"/>
-                <w:between w:space="0" w:sz="0" w:val="nil"/>
-              </w:pBdr>
-              <w:shd w:fill="auto" w:val="clear"/>
-              <w:spacing w:after="0" w:before="0" w:line="240" w:lineRule="auto"/>
-              <w:ind w:left="0" w:right="0" w:firstLine="0"/>
               <w:jc w:val="both"/>
               <w:rPr/>
             </w:pPr>
@@ -10318,19 +10038,7 @@
           </w:tcPr>
           <w:p>
             <w:pPr>
-              <w:keepNext w:val="0"/>
-              <w:keepLines w:val="0"/>
               <w:widowControl w:val="0"/>
-              <w:pBdr>
-                <w:top w:space="0" w:sz="0" w:val="nil"/>
-                <w:left w:space="0" w:sz="0" w:val="nil"/>
-                <w:bottom w:space="0" w:sz="0" w:val="nil"/>
-                <w:right w:space="0" w:sz="0" w:val="nil"/>
-                <w:between w:space="0" w:sz="0" w:val="nil"/>
-              </w:pBdr>
-              <w:shd w:fill="auto" w:val="clear"/>
-              <w:spacing w:after="0" w:before="0" w:line="240" w:lineRule="auto"/>
-              <w:ind w:left="0" w:right="0" w:firstLine="0"/>
               <w:jc w:val="both"/>
               <w:rPr/>
             </w:pPr>
@@ -10355,19 +10063,7 @@
           </w:tcPr>
           <w:p>
             <w:pPr>
-              <w:keepNext w:val="0"/>
-              <w:keepLines w:val="0"/>
               <w:widowControl w:val="0"/>
-              <w:pBdr>
-                <w:top w:space="0" w:sz="0" w:val="nil"/>
-                <w:left w:space="0" w:sz="0" w:val="nil"/>
-                <w:bottom w:space="0" w:sz="0" w:val="nil"/>
-                <w:right w:space="0" w:sz="0" w:val="nil"/>
-                <w:between w:space="0" w:sz="0" w:val="nil"/>
-              </w:pBdr>
-              <w:shd w:fill="auto" w:val="clear"/>
-              <w:spacing w:after="0" w:before="0" w:line="240" w:lineRule="auto"/>
-              <w:ind w:left="0" w:right="0" w:firstLine="0"/>
               <w:jc w:val="both"/>
               <w:rPr/>
             </w:pPr>
@@ -10395,19 +10091,7 @@
           </w:tcPr>
           <w:p>
             <w:pPr>
-              <w:keepNext w:val="0"/>
-              <w:keepLines w:val="0"/>
               <w:widowControl w:val="0"/>
-              <w:pBdr>
-                <w:top w:space="0" w:sz="0" w:val="nil"/>
-                <w:left w:space="0" w:sz="0" w:val="nil"/>
-                <w:bottom w:space="0" w:sz="0" w:val="nil"/>
-                <w:right w:space="0" w:sz="0" w:val="nil"/>
-                <w:between w:space="0" w:sz="0" w:val="nil"/>
-              </w:pBdr>
-              <w:shd w:fill="auto" w:val="clear"/>
-              <w:spacing w:after="0" w:before="0" w:line="240" w:lineRule="auto"/>
-              <w:ind w:left="0" w:right="0" w:firstLine="0"/>
               <w:jc w:val="both"/>
               <w:rPr/>
             </w:pPr>
@@ -10432,19 +10116,7 @@
           </w:tcPr>
           <w:p>
             <w:pPr>
-              <w:keepNext w:val="0"/>
-              <w:keepLines w:val="0"/>
               <w:widowControl w:val="0"/>
-              <w:pBdr>
-                <w:top w:space="0" w:sz="0" w:val="nil"/>
-                <w:left w:space="0" w:sz="0" w:val="nil"/>
-                <w:bottom w:space="0" w:sz="0" w:val="nil"/>
-                <w:right w:space="0" w:sz="0" w:val="nil"/>
-                <w:between w:space="0" w:sz="0" w:val="nil"/>
-              </w:pBdr>
-              <w:shd w:fill="auto" w:val="clear"/>
-              <w:spacing w:after="0" w:before="0" w:line="240" w:lineRule="auto"/>
-              <w:ind w:left="0" w:right="0" w:firstLine="0"/>
               <w:jc w:val="both"/>
               <w:rPr/>
             </w:pPr>
@@ -10470,19 +10142,7 @@
           </w:tcPr>
           <w:p>
             <w:pPr>
-              <w:keepNext w:val="0"/>
-              <w:keepLines w:val="0"/>
               <w:widowControl w:val="0"/>
-              <w:pBdr>
-                <w:top w:space="0" w:sz="0" w:val="nil"/>
-                <w:left w:space="0" w:sz="0" w:val="nil"/>
-                <w:bottom w:space="0" w:sz="0" w:val="nil"/>
-                <w:right w:space="0" w:sz="0" w:val="nil"/>
-                <w:between w:space="0" w:sz="0" w:val="nil"/>
-              </w:pBdr>
-              <w:shd w:fill="auto" w:val="clear"/>
-              <w:spacing w:after="0" w:before="0" w:line="240" w:lineRule="auto"/>
-              <w:ind w:left="0" w:right="0" w:firstLine="0"/>
               <w:jc w:val="both"/>
               <w:rPr/>
             </w:pPr>
@@ -10508,19 +10168,7 @@
           </w:tcPr>
           <w:p>
             <w:pPr>
-              <w:keepNext w:val="0"/>
-              <w:keepLines w:val="0"/>
               <w:widowControl w:val="0"/>
-              <w:pBdr>
-                <w:top w:space="0" w:sz="0" w:val="nil"/>
-                <w:left w:space="0" w:sz="0" w:val="nil"/>
-                <w:bottom w:space="0" w:sz="0" w:val="nil"/>
-                <w:right w:space="0" w:sz="0" w:val="nil"/>
-                <w:between w:space="0" w:sz="0" w:val="nil"/>
-              </w:pBdr>
-              <w:shd w:fill="auto" w:val="clear"/>
-              <w:spacing w:after="0" w:before="0" w:line="240" w:lineRule="auto"/>
-              <w:ind w:left="0" w:right="0" w:firstLine="0"/>
               <w:jc w:val="both"/>
               <w:rPr/>
             </w:pPr>
@@ -10546,19 +10194,7 @@
           </w:tcPr>
           <w:p>
             <w:pPr>
-              <w:keepNext w:val="0"/>
-              <w:keepLines w:val="0"/>
               <w:widowControl w:val="0"/>
-              <w:pBdr>
-                <w:top w:space="0" w:sz="0" w:val="nil"/>
-                <w:left w:space="0" w:sz="0" w:val="nil"/>
-                <w:bottom w:space="0" w:sz="0" w:val="nil"/>
-                <w:right w:space="0" w:sz="0" w:val="nil"/>
-                <w:between w:space="0" w:sz="0" w:val="nil"/>
-              </w:pBdr>
-              <w:shd w:fill="auto" w:val="clear"/>
-              <w:spacing w:after="0" w:before="0" w:line="240" w:lineRule="auto"/>
-              <w:ind w:left="0" w:right="0" w:firstLine="0"/>
               <w:jc w:val="both"/>
               <w:rPr/>
             </w:pPr>
@@ -10584,19 +10220,7 @@
           </w:tcPr>
           <w:p>
             <w:pPr>
-              <w:keepNext w:val="0"/>
-              <w:keepLines w:val="0"/>
               <w:widowControl w:val="0"/>
-              <w:pBdr>
-                <w:top w:space="0" w:sz="0" w:val="nil"/>
-                <w:left w:space="0" w:sz="0" w:val="nil"/>
-                <w:bottom w:space="0" w:sz="0" w:val="nil"/>
-                <w:right w:space="0" w:sz="0" w:val="nil"/>
-                <w:between w:space="0" w:sz="0" w:val="nil"/>
-              </w:pBdr>
-              <w:shd w:fill="auto" w:val="clear"/>
-              <w:spacing w:after="0" w:before="0" w:line="240" w:lineRule="auto"/>
-              <w:ind w:left="0" w:right="0" w:firstLine="0"/>
               <w:jc w:val="both"/>
               <w:rPr/>
             </w:pPr>
@@ -10624,19 +10248,7 @@
           </w:tcPr>
           <w:p>
             <w:pPr>
-              <w:keepNext w:val="0"/>
-              <w:keepLines w:val="0"/>
               <w:widowControl w:val="0"/>
-              <w:pBdr>
-                <w:top w:space="0" w:sz="0" w:val="nil"/>
-                <w:left w:space="0" w:sz="0" w:val="nil"/>
-                <w:bottom w:space="0" w:sz="0" w:val="nil"/>
-                <w:right w:space="0" w:sz="0" w:val="nil"/>
-                <w:between w:space="0" w:sz="0" w:val="nil"/>
-              </w:pBdr>
-              <w:shd w:fill="auto" w:val="clear"/>
-              <w:spacing w:after="0" w:before="0" w:line="240" w:lineRule="auto"/>
-              <w:ind w:left="0" w:right="0" w:firstLine="0"/>
               <w:jc w:val="both"/>
               <w:rPr/>
             </w:pPr>
@@ -10661,19 +10273,7 @@
           </w:tcPr>
           <w:p>
             <w:pPr>
-              <w:keepNext w:val="0"/>
-              <w:keepLines w:val="0"/>
               <w:widowControl w:val="0"/>
-              <w:pBdr>
-                <w:top w:space="0" w:sz="0" w:val="nil"/>
-                <w:left w:space="0" w:sz="0" w:val="nil"/>
-                <w:bottom w:space="0" w:sz="0" w:val="nil"/>
-                <w:right w:space="0" w:sz="0" w:val="nil"/>
-                <w:between w:space="0" w:sz="0" w:val="nil"/>
-              </w:pBdr>
-              <w:shd w:fill="auto" w:val="clear"/>
-              <w:spacing w:after="0" w:before="0" w:line="240" w:lineRule="auto"/>
-              <w:ind w:left="0" w:right="0" w:firstLine="0"/>
               <w:jc w:val="both"/>
               <w:rPr/>
             </w:pPr>
@@ -10699,19 +10299,7 @@
           </w:tcPr>
           <w:p>
             <w:pPr>
-              <w:keepNext w:val="0"/>
-              <w:keepLines w:val="0"/>
               <w:widowControl w:val="0"/>
-              <w:pBdr>
-                <w:top w:space="0" w:sz="0" w:val="nil"/>
-                <w:left w:space="0" w:sz="0" w:val="nil"/>
-                <w:bottom w:space="0" w:sz="0" w:val="nil"/>
-                <w:right w:space="0" w:sz="0" w:val="nil"/>
-                <w:between w:space="0" w:sz="0" w:val="nil"/>
-              </w:pBdr>
-              <w:shd w:fill="auto" w:val="clear"/>
-              <w:spacing w:after="0" w:before="0" w:line="240" w:lineRule="auto"/>
-              <w:ind w:left="0" w:right="0" w:firstLine="0"/>
               <w:jc w:val="both"/>
               <w:rPr/>
             </w:pPr>
@@ -10737,19 +10325,7 @@
           </w:tcPr>
           <w:p>
             <w:pPr>
-              <w:keepNext w:val="0"/>
-              <w:keepLines w:val="0"/>
               <w:widowControl w:val="0"/>
-              <w:pBdr>
-                <w:top w:space="0" w:sz="0" w:val="nil"/>
-                <w:left w:space="0" w:sz="0" w:val="nil"/>
-                <w:bottom w:space="0" w:sz="0" w:val="nil"/>
-                <w:right w:space="0" w:sz="0" w:val="nil"/>
-                <w:between w:space="0" w:sz="0" w:val="nil"/>
-              </w:pBdr>
-              <w:shd w:fill="auto" w:val="clear"/>
-              <w:spacing w:after="0" w:before="0" w:line="240" w:lineRule="auto"/>
-              <w:ind w:left="0" w:right="0" w:firstLine="0"/>
               <w:jc w:val="both"/>
               <w:rPr/>
             </w:pPr>
@@ -10775,19 +10351,7 @@
           </w:tcPr>
           <w:p>
             <w:pPr>
-              <w:keepNext w:val="0"/>
-              <w:keepLines w:val="0"/>
               <w:widowControl w:val="0"/>
-              <w:pBdr>
-                <w:top w:space="0" w:sz="0" w:val="nil"/>
-                <w:left w:space="0" w:sz="0" w:val="nil"/>
-                <w:bottom w:space="0" w:sz="0" w:val="nil"/>
-                <w:right w:space="0" w:sz="0" w:val="nil"/>
-                <w:between w:space="0" w:sz="0" w:val="nil"/>
-              </w:pBdr>
-              <w:shd w:fill="auto" w:val="clear"/>
-              <w:spacing w:after="0" w:before="0" w:line="240" w:lineRule="auto"/>
-              <w:ind w:left="0" w:right="0" w:firstLine="0"/>
               <w:jc w:val="both"/>
               <w:rPr/>
             </w:pPr>
@@ -10813,19 +10377,7 @@
           </w:tcPr>
           <w:p>
             <w:pPr>
-              <w:keepNext w:val="0"/>
-              <w:keepLines w:val="0"/>
               <w:widowControl w:val="0"/>
-              <w:pBdr>
-                <w:top w:space="0" w:sz="0" w:val="nil"/>
-                <w:left w:space="0" w:sz="0" w:val="nil"/>
-                <w:bottom w:space="0" w:sz="0" w:val="nil"/>
-                <w:right w:space="0" w:sz="0" w:val="nil"/>
-                <w:between w:space="0" w:sz="0" w:val="nil"/>
-              </w:pBdr>
-              <w:shd w:fill="auto" w:val="clear"/>
-              <w:spacing w:after="0" w:before="0" w:line="240" w:lineRule="auto"/>
-              <w:ind w:left="0" w:right="0" w:firstLine="0"/>
               <w:jc w:val="both"/>
               <w:rPr/>
             </w:pPr>
@@ -10842,19 +10394,7 @@
     </w:tbl>
     <w:p>
       <w:pPr>
-        <w:keepNext w:val="0"/>
-        <w:keepLines w:val="0"/>
-        <w:widowControl w:val="1"/>
-        <w:pBdr>
-          <w:top w:space="0" w:sz="0" w:val="nil"/>
-          <w:left w:space="0" w:sz="0" w:val="nil"/>
-          <w:bottom w:space="0" w:sz="0" w:val="nil"/>
-          <w:right w:space="0" w:sz="0" w:val="nil"/>
-          <w:between w:space="0" w:sz="0" w:val="nil"/>
-        </w:pBdr>
-        <w:shd w:fill="auto" w:val="clear"/>
-        <w:spacing w:after="0" w:before="0" w:line="360" w:lineRule="auto"/>
-        <w:ind w:left="0" w:right="0" w:firstLine="0"/>
+        <w:spacing w:line="360" w:lineRule="auto"/>
         <w:jc w:val="both"/>
         <w:rPr/>
       </w:pPr>
@@ -10866,19 +10406,8 @@
     </w:p>
     <w:p>
       <w:pPr>
-        <w:keepNext w:val="0"/>
-        <w:keepLines w:val="0"/>
-        <w:widowControl w:val="1"/>
-        <w:pBdr>
-          <w:top w:space="0" w:sz="0" w:val="nil"/>
-          <w:left w:space="0" w:sz="0" w:val="nil"/>
-          <w:bottom w:space="0" w:sz="0" w:val="nil"/>
-          <w:right w:space="0" w:sz="0" w:val="nil"/>
-          <w:between w:space="0" w:sz="0" w:val="nil"/>
-        </w:pBdr>
-        <w:shd w:fill="auto" w:val="clear"/>
-        <w:spacing w:after="0" w:before="0" w:line="360" w:lineRule="auto"/>
-        <w:ind w:left="0" w:right="0" w:firstLine="720"/>
+        <w:spacing w:line="360" w:lineRule="auto"/>
+        <w:ind w:firstLine="720"/>
         <w:jc w:val="both"/>
         <w:rPr/>
       </w:pPr>
@@ -10891,19 +10420,7 @@
     </w:p>
     <w:p>
       <w:pPr>
-        <w:keepNext w:val="0"/>
-        <w:keepLines w:val="0"/>
-        <w:widowControl w:val="1"/>
-        <w:pBdr>
-          <w:top w:space="0" w:sz="0" w:val="nil"/>
-          <w:left w:space="0" w:sz="0" w:val="nil"/>
-          <w:bottom w:space="0" w:sz="0" w:val="nil"/>
-          <w:right w:space="0" w:sz="0" w:val="nil"/>
-          <w:between w:space="0" w:sz="0" w:val="nil"/>
-        </w:pBdr>
-        <w:shd w:fill="auto" w:val="clear"/>
-        <w:spacing w:after="0" w:before="0" w:line="360" w:lineRule="auto"/>
-        <w:ind w:left="0" w:right="0" w:firstLine="0"/>
+        <w:spacing w:line="360" w:lineRule="auto"/>
         <w:jc w:val="both"/>
         <w:rPr/>
       </w:pPr>
@@ -10917,6 +10434,85 @@
     </w:p>
     <w:p>
       <w:pPr>
+        <w:ind w:left="432" w:firstLine="0"/>
+        <w:rPr/>
+      </w:pPr>
+      <w:r>
+        <w:rPr>
+          <w:rtl w:val="0"/>
+        </w:rPr>
+      </w:r>
+    </w:p>
+    <w:p>
+      <w:pPr>
+        <w:pStyle w:val="Heading1"/>
+        <w:numPr>
+          <w:ilvl w:val="0"/>
+          <w:numId w:val="1"/>
+        </w:numPr>
+        <w:ind w:left="284" w:hanging="284"/>
+        <w:rPr/>
+      </w:pPr>
+      <w:bookmarkStart w:colFirst="0" w:colLast="0" w:name="_1w9lftaxukb7" w:id="10"/>
+      <w:bookmarkEnd w:id="10"/>
+      <w:r>
+        <w:rPr>
+          <w:rtl w:val="0"/>
+        </w:rPr>
+        <w:t xml:space="preserve">DIFICULDADES ENCONTRADAS NAS REFATORAÇÕES</w:t>
+      </w:r>
+    </w:p>
+    <w:p>
+      <w:pPr>
+        <w:spacing w:line="360" w:lineRule="auto"/>
+        <w:ind w:left="432" w:firstLine="0"/>
+        <w:jc w:val="both"/>
+        <w:rPr/>
+      </w:pPr>
+      <w:r>
+        <w:rPr>
+          <w:rtl w:val="0"/>
+        </w:rPr>
+        <w:tab/>
+        <w:t xml:space="preserve">Durante as refatorações foram notadas algumas dificuldades dependendo do tipo de code smell que está sendo refatorado. Nas refatorações de Shotgun Surgery, as ocorrências referenciavam funções de bibliotecas que impossibilitava algumas das estratégias para o tipo de code smell, outro problema surgiu quando em uma das medições parciais do JSpirit apareceu uma ocorrência falsa que logo foi removida modificando o método de refatoração.</w:t>
+      </w:r>
+    </w:p>
+    <w:p>
+      <w:pPr>
+        <w:spacing w:line="360" w:lineRule="auto"/>
+        <w:ind w:left="432" w:firstLine="0"/>
+        <w:jc w:val="both"/>
+        <w:rPr/>
+      </w:pPr>
+      <w:r>
+        <w:rPr>
+          <w:rtl w:val="0"/>
+        </w:rPr>
+        <w:tab/>
+        <w:t xml:space="preserve">As ocorrências de intensive coupling e dispersed coupling se mostraram as mais difíceis de refatorar, surgindo muitas ocorrências com o andamento do projeto, cada refatoração individual demorou mais que o dobro das refatorações dos outros tipos de code smells, foi usado um </w:t>
+      </w:r>
+      <w:hyperlink r:id="rId13">
+        <w:r>
+          <w:rPr>
+            <w:color w:val="1155cc"/>
+            <w:u w:val="single"/>
+            <w:rtl w:val="0"/>
+          </w:rPr>
+          <w:t xml:space="preserve">site</w:t>
+        </w:r>
+      </w:hyperlink>
+      <w:r>
+        <w:rPr>
+          <w:rtl w:val="0"/>
+        </w:rPr>
+        <w:t xml:space="preserve"> como referência para refatorar esses dois tipos de code smells, nele tem dicas, já que não há método oficial, de como refatorar essas ocorrências.</w:t>
+      </w:r>
+    </w:p>
+    <w:p>
+      <w:pPr>
+        <w:spacing w:line="360" w:lineRule="auto"/>
+        <w:ind w:left="432" w:firstLine="0"/>
+        <w:jc w:val="both"/>
         <w:rPr/>
       </w:pPr>
       <w:r>
@@ -10932,8 +10528,8 @@
         <w:jc w:val="center"/>
         <w:rPr/>
       </w:pPr>
-      <w:bookmarkStart w:colFirst="0" w:colLast="0" w:name="_4d34og8" w:id="10"/>
-      <w:bookmarkEnd w:id="10"/>
+      <w:bookmarkStart w:colFirst="0" w:colLast="0" w:name="_4d34og8" w:id="11"/>
+      <w:bookmarkEnd w:id="11"/>
       <w:r>
         <w:rPr>
           <w:rtl w:val="0"/>
@@ -11008,48 +10604,13 @@
         <w:jc w:val="center"/>
         <w:rPr/>
       </w:pPr>
-      <w:bookmarkStart w:colFirst="0" w:colLast="0" w:name="_2s8eyo1" w:id="11"/>
-      <w:bookmarkEnd w:id="11"/>
+      <w:bookmarkStart w:colFirst="0" w:colLast="0" w:name="_2s8eyo1" w:id="12"/>
+      <w:bookmarkEnd w:id="12"/>
       <w:r>
         <w:rPr>
           <w:rtl w:val="0"/>
         </w:rPr>
         <w:t xml:space="preserve">APÊNDICE A</w:t>
-      </w:r>
-    </w:p>
-    <w:p>
-      <w:pPr>
-        <w:keepNext w:val="0"/>
-        <w:keepLines w:val="0"/>
-        <w:widowControl w:val="1"/>
-        <w:pBdr>
-          <w:top w:space="0" w:sz="0" w:val="nil"/>
-          <w:left w:space="0" w:sz="0" w:val="nil"/>
-          <w:bottom w:space="0" w:sz="0" w:val="nil"/>
-          <w:right w:space="0" w:sz="0" w:val="nil"/>
-          <w:between w:space="0" w:sz="0" w:val="nil"/>
-        </w:pBdr>
-        <w:shd w:fill="auto" w:val="clear"/>
-        <w:spacing w:after="0" w:before="0" w:line="360" w:lineRule="auto"/>
-        <w:ind w:left="0" w:right="0" w:firstLine="851"/>
-        <w:jc w:val="both"/>
-        <w:rPr/>
-      </w:pPr>
-      <w:hyperlink r:id="rId13">
-        <w:r>
-          <w:rPr>
-            <w:color w:val="1155cc"/>
-            <w:u w:val="single"/>
-            <w:rtl w:val="0"/>
-          </w:rPr>
-          <w:t xml:space="preserve">https://github.com/LNascimentoD/InfoSaude</w:t>
-        </w:r>
-      </w:hyperlink>
-      <w:r>
-        <w:rPr>
-          <w:rtl w:val="0"/>
-        </w:rPr>
-        <w:t xml:space="preserve"> - Repositório que possui todas as refatorações realizadas nesse experimento.</w:t>
       </w:r>
     </w:p>
     <w:p>
@@ -11077,6 +10638,41 @@
             <w:u w:val="single"/>
             <w:rtl w:val="0"/>
           </w:rPr>
+          <w:t xml:space="preserve">https://github.com/LNascimentoD/InfoSaude</w:t>
+        </w:r>
+      </w:hyperlink>
+      <w:r>
+        <w:rPr>
+          <w:rtl w:val="0"/>
+        </w:rPr>
+        <w:t xml:space="preserve"> - Repositório que possui todas as refatorações realizadas nesse experimento.</w:t>
+      </w:r>
+    </w:p>
+    <w:p>
+      <w:pPr>
+        <w:keepNext w:val="0"/>
+        <w:keepLines w:val="0"/>
+        <w:widowControl w:val="1"/>
+        <w:pBdr>
+          <w:top w:space="0" w:sz="0" w:val="nil"/>
+          <w:left w:space="0" w:sz="0" w:val="nil"/>
+          <w:bottom w:space="0" w:sz="0" w:val="nil"/>
+          <w:right w:space="0" w:sz="0" w:val="nil"/>
+          <w:between w:space="0" w:sz="0" w:val="nil"/>
+        </w:pBdr>
+        <w:shd w:fill="auto" w:val="clear"/>
+        <w:spacing w:after="0" w:before="0" w:line="360" w:lineRule="auto"/>
+        <w:ind w:left="0" w:right="0" w:firstLine="851"/>
+        <w:jc w:val="both"/>
+        <w:rPr/>
+      </w:pPr>
+      <w:hyperlink r:id="rId15">
+        <w:r>
+          <w:rPr>
+            <w:color w:val="1155cc"/>
+            <w:u w:val="single"/>
+            <w:rtl w:val="0"/>
+          </w:rPr>
           <w:t xml:space="preserve">https://docs.google.com/spreadsheets/d/1sY3UJhzRIx8CH8ge2Bb9BCVvuf1a6a7B/edit#gid=39146266</w:t>
         </w:r>
       </w:hyperlink>
@@ -11085,6 +10681,41 @@
           <w:rtl w:val="0"/>
         </w:rPr>
         <w:t xml:space="preserve"> - Planilha que possui as medições realizadas durante o experimento.</w:t>
+      </w:r>
+    </w:p>
+    <w:p>
+      <w:pPr>
+        <w:keepNext w:val="0"/>
+        <w:keepLines w:val="0"/>
+        <w:widowControl w:val="1"/>
+        <w:pBdr>
+          <w:top w:space="0" w:sz="0" w:val="nil"/>
+          <w:left w:space="0" w:sz="0" w:val="nil"/>
+          <w:bottom w:space="0" w:sz="0" w:val="nil"/>
+          <w:right w:space="0" w:sz="0" w:val="nil"/>
+          <w:between w:space="0" w:sz="0" w:val="nil"/>
+        </w:pBdr>
+        <w:shd w:fill="auto" w:val="clear"/>
+        <w:spacing w:after="0" w:before="0" w:line="360" w:lineRule="auto"/>
+        <w:ind w:left="0" w:right="0" w:firstLine="851"/>
+        <w:jc w:val="both"/>
+        <w:rPr/>
+      </w:pPr>
+      <w:hyperlink r:id="rId16">
+        <w:r>
+          <w:rPr>
+            <w:color w:val="1155cc"/>
+            <w:u w:val="single"/>
+            <w:rtl w:val="0"/>
+          </w:rPr>
+          <w:t xml:space="preserve">https://docs.embold.io/anti-patterns/</w:t>
+        </w:r>
+      </w:hyperlink>
+      <w:r>
+        <w:rPr>
+          <w:rtl w:val="0"/>
+        </w:rPr>
+        <w:t xml:space="preserve"> - Site com dicas de como refatorar os code smells.</w:t>
       </w:r>
       <w:r>
         <w:rPr>
@@ -11129,7 +10760,7 @@
       </w:r>
     </w:p>
     <w:sectPr>
-      <w:headerReference r:id="rId15" w:type="first"/>
+      <w:headerReference r:id="rId17" w:type="first"/>
       <w:type w:val="nextPage"/>
       <w:pgSz w:h="16838" w:w="11906" w:orient="portrait"/>
       <w:pgMar w:bottom="1134" w:top="1701" w:left="1701" w:right="1134" w:header="709" w:footer="709"/>

</xml_diff>